<commit_message>
feat: reduccion de codigo + agregamos el encabezado del grupo
</commit_message>
<xml_diff>
--- a/the_minion_game/docs/Resolución del challenge.docx
+++ b/the_minion_game/docs/Resolución del challenge.docx
@@ -8,8 +8,9 @@
         <w:rPr>
           <w:b/>
           <w:bCs/>
-          <w:sz w:val="32"/>
-          <w:szCs w:val="32"/>
+          <w:color w:val="538135" w:themeColor="accent6" w:themeShade="BF"/>
+          <w:sz w:val="16"/>
+          <w:szCs w:val="16"/>
           <w:lang w:val="en-US"/>
         </w:rPr>
       </w:pPr>
@@ -20,38 +21,116 @@
         <w:rPr>
           <w:b/>
           <w:bCs/>
+          <w:color w:val="538135" w:themeColor="accent6" w:themeShade="BF"/>
           <w:sz w:val="32"/>
           <w:szCs w:val="32"/>
-          <w:lang w:val="en-US"/>
         </w:rPr>
       </w:pPr>
       <w:r>
         <w:rPr>
           <w:b/>
           <w:bCs/>
+          <w:color w:val="538135" w:themeColor="accent6" w:themeShade="BF"/>
           <w:sz w:val="32"/>
           <w:szCs w:val="32"/>
-          <w:lang w:val="en-US"/>
         </w:rPr>
-        <w:t>Resolución del challenge “</w:t>
+        <w:t xml:space="preserve">Resolución del </w:t>
+      </w:r>
+      <w:proofErr w:type="spellStart"/>
+      <w:r>
+        <w:rPr>
+          <w:b/>
+          <w:bCs/>
+          <w:color w:val="538135" w:themeColor="accent6" w:themeShade="BF"/>
+          <w:sz w:val="32"/>
+          <w:szCs w:val="32"/>
+        </w:rPr>
+        <w:t>C</w:t>
       </w:r>
       <w:r>
         <w:rPr>
           <w:b/>
           <w:bCs/>
+          <w:color w:val="538135" w:themeColor="accent6" w:themeShade="BF"/>
           <w:sz w:val="32"/>
           <w:szCs w:val="32"/>
-          <w:lang w:val="en-US"/>
         </w:rPr>
-        <w:t>The Minion Game</w:t>
+        <w:t>hallenge</w:t>
       </w:r>
+      <w:proofErr w:type="spellEnd"/>
       <w:r>
         <w:rPr>
           <w:b/>
           <w:bCs/>
+          <w:color w:val="538135" w:themeColor="accent6" w:themeShade="BF"/>
           <w:sz w:val="32"/>
           <w:szCs w:val="32"/>
-          <w:lang w:val="en-US"/>
+        </w:rPr>
+        <w:t xml:space="preserve"> “</w:t>
+      </w:r>
+      <w:proofErr w:type="spellStart"/>
+      <w:r>
+        <w:rPr>
+          <w:b/>
+          <w:bCs/>
+          <w:color w:val="538135" w:themeColor="accent6" w:themeShade="BF"/>
+          <w:sz w:val="32"/>
+          <w:szCs w:val="32"/>
+        </w:rPr>
+        <w:t>The</w:t>
+      </w:r>
+      <w:proofErr w:type="spellEnd"/>
+      <w:r>
+        <w:rPr>
+          <w:b/>
+          <w:bCs/>
+          <w:color w:val="538135" w:themeColor="accent6" w:themeShade="BF"/>
+          <w:sz w:val="32"/>
+          <w:szCs w:val="32"/>
+        </w:rPr>
+        <w:t xml:space="preserve"> </w:t>
+      </w:r>
+      <w:proofErr w:type="spellStart"/>
+      <w:r>
+        <w:rPr>
+          <w:b/>
+          <w:bCs/>
+          <w:color w:val="538135" w:themeColor="accent6" w:themeShade="BF"/>
+          <w:sz w:val="32"/>
+          <w:szCs w:val="32"/>
+        </w:rPr>
+        <w:t>Minion</w:t>
+      </w:r>
+      <w:proofErr w:type="spellEnd"/>
+      <w:r>
+        <w:rPr>
+          <w:b/>
+          <w:bCs/>
+          <w:color w:val="538135" w:themeColor="accent6" w:themeShade="BF"/>
+          <w:sz w:val="32"/>
+          <w:szCs w:val="32"/>
+        </w:rPr>
+        <w:t xml:space="preserve"> </w:t>
+      </w:r>
+      <w:proofErr w:type="spellStart"/>
+      <w:r>
+        <w:rPr>
+          <w:b/>
+          <w:bCs/>
+          <w:color w:val="538135" w:themeColor="accent6" w:themeShade="BF"/>
+          <w:sz w:val="32"/>
+          <w:szCs w:val="32"/>
+        </w:rPr>
+        <w:t>Game</w:t>
+      </w:r>
+      <w:proofErr w:type="spellEnd"/>
+      <w:r>
+        <w:rPr>
+          <w:b/>
+          <w:bCs/>
+          <w:color w:val="538135" w:themeColor="accent6" w:themeShade="BF"/>
+          <w:sz w:val="32"/>
+          <w:szCs w:val="32"/>
         </w:rPr>
         <w:t>”</w:t>
       </w:r>
@@ -62,9 +141,9 @@
         <w:rPr>
           <w:b/>
           <w:bCs/>
-          <w:sz w:val="20"/>
-          <w:szCs w:val="20"/>
-          <w:lang w:val="en-US"/>
+          <w:color w:val="538135" w:themeColor="accent6" w:themeShade="BF"/>
+          <w:sz w:val="16"/>
+          <w:szCs w:val="16"/>
         </w:rPr>
       </w:pPr>
     </w:p>
@@ -97,7 +176,7 @@
                     <pic:cNvPicPr/>
                   </pic:nvPicPr>
                   <pic:blipFill>
-                    <a:blip r:embed="rId6">
+                    <a:blip r:embed="rId7">
                       <a:extLst>
                         <a:ext uri="{28A0092B-C50C-407E-A947-70E740481C1C}">
                           <a14:useLocalDpi xmlns:a14="http://schemas.microsoft.com/office/drawing/2010/main" val="0"/>
@@ -182,10 +261,70 @@
         <w:rPr>
           <w:noProof/>
         </w:rPr>
+        <w:drawing>
+          <wp:anchor distT="0" distB="0" distL="114300" distR="114300" simplePos="0" relativeHeight="251658240" behindDoc="0" locked="0" layoutInCell="1" allowOverlap="1" wp14:anchorId="0D1DDE85" wp14:editId="67BB4AC4">
+            <wp:simplePos x="0" y="0"/>
+            <wp:positionH relativeFrom="margin">
+              <wp:posOffset>3070225</wp:posOffset>
+            </wp:positionH>
+            <wp:positionV relativeFrom="paragraph">
+              <wp:posOffset>5715</wp:posOffset>
+            </wp:positionV>
+            <wp:extent cx="3209925" cy="4343011"/>
+            <wp:effectExtent l="0" t="0" r="0" b="635"/>
+            <wp:wrapNone/>
+            <wp:docPr id="2" name="Imagen 2"/>
+            <wp:cNvGraphicFramePr>
+              <a:graphicFrameLocks xmlns:a="http://schemas.openxmlformats.org/drawingml/2006/main" noChangeAspect="1"/>
+            </wp:cNvGraphicFramePr>
+            <a:graphic xmlns:a="http://schemas.openxmlformats.org/drawingml/2006/main">
+              <a:graphicData uri="http://schemas.openxmlformats.org/drawingml/2006/picture">
+                <pic:pic xmlns:pic="http://schemas.openxmlformats.org/drawingml/2006/picture">
+                  <pic:nvPicPr>
+                    <pic:cNvPr id="1" name=""/>
+                    <pic:cNvPicPr/>
+                  </pic:nvPicPr>
+                  <pic:blipFill>
+                    <a:blip r:embed="rId8">
+                      <a:extLst>
+                        <a:ext uri="{28A0092B-C50C-407E-A947-70E740481C1C}">
+                          <a14:useLocalDpi xmlns:a14="http://schemas.microsoft.com/office/drawing/2010/main" val="0"/>
+                        </a:ext>
+                      </a:extLst>
+                    </a:blip>
+                    <a:stretch>
+                      <a:fillRect/>
+                    </a:stretch>
+                  </pic:blipFill>
+                  <pic:spPr>
+                    <a:xfrm>
+                      <a:off x="0" y="0"/>
+                      <a:ext cx="3209925" cy="4343011"/>
+                    </a:xfrm>
+                    <a:prstGeom prst="rect">
+                      <a:avLst/>
+                    </a:prstGeom>
+                  </pic:spPr>
+                </pic:pic>
+              </a:graphicData>
+            </a:graphic>
+            <wp14:sizeRelH relativeFrom="page">
+              <wp14:pctWidth>0</wp14:pctWidth>
+            </wp14:sizeRelH>
+            <wp14:sizeRelV relativeFrom="page">
+              <wp14:pctHeight>0</wp14:pctHeight>
+            </wp14:sizeRelV>
+          </wp:anchor>
+        </w:drawing>
+      </w:r>
+      <w:r>
+        <w:rPr>
+          <w:noProof/>
+        </w:rPr>
         <mc:AlternateContent>
           <mc:Choice Requires="wps">
             <w:drawing>
-              <wp:anchor distT="45720" distB="45720" distL="114300" distR="114300" simplePos="0" relativeHeight="251660288" behindDoc="0" locked="0" layoutInCell="1" allowOverlap="1" wp14:anchorId="208BECB7" wp14:editId="012333FA">
+              <wp:anchor distT="45720" distB="45720" distL="114300" distR="114300" simplePos="0" relativeHeight="251660288" behindDoc="0" locked="0" layoutInCell="1" allowOverlap="1" wp14:anchorId="208BECB7" wp14:editId="6BD24B72">
                 <wp:simplePos x="0" y="0"/>
                 <wp:positionH relativeFrom="column">
                   <wp:posOffset>-76200</wp:posOffset>
@@ -290,16 +429,7 @@
                                 <w:i/>
                                 <w:iCs/>
                               </w:rPr>
-                              <w:t xml:space="preserve">suma </w:t>
-                            </w:r>
-                            <w:r>
-                              <w:rPr>
-                                <w:b/>
-                                <w:bCs/>
-                                <w:i/>
-                                <w:iCs/>
-                              </w:rPr>
-                              <w:t>= suma + (longitud del carácter – la posición donde está la vocal)</w:t>
+                              <w:t>suma = suma + (longitud del carácter – la posición donde está la vocal)</w:t>
                             </w:r>
                           </w:p>
                           <w:p>
@@ -430,16 +560,7 @@
                           <w:i/>
                           <w:iCs/>
                         </w:rPr>
-                        <w:t xml:space="preserve">suma </w:t>
-                      </w:r>
-                      <w:r>
-                        <w:rPr>
-                          <w:b/>
-                          <w:bCs/>
-                          <w:i/>
-                          <w:iCs/>
-                        </w:rPr>
-                        <w:t>= suma + (longitud del carácter – la posición donde está la vocal)</w:t>
+                        <w:t>suma = suma + (longitud del carácter – la posición donde está la vocal)</w:t>
                       </w:r>
                     </w:p>
                     <w:p>
@@ -487,66 +608,6 @@
             </w:pict>
           </mc:Fallback>
         </mc:AlternateContent>
-      </w:r>
-      <w:r>
-        <w:rPr>
-          <w:noProof/>
-        </w:rPr>
-        <w:drawing>
-          <wp:anchor distT="0" distB="0" distL="114300" distR="114300" simplePos="0" relativeHeight="251658240" behindDoc="0" locked="0" layoutInCell="1" allowOverlap="1" wp14:anchorId="0D1DDE85" wp14:editId="255FF1BE">
-            <wp:simplePos x="0" y="0"/>
-            <wp:positionH relativeFrom="margin">
-              <wp:posOffset>2872740</wp:posOffset>
-            </wp:positionH>
-            <wp:positionV relativeFrom="paragraph">
-              <wp:posOffset>11430</wp:posOffset>
-            </wp:positionV>
-            <wp:extent cx="3209925" cy="4343011"/>
-            <wp:effectExtent l="0" t="0" r="0" b="635"/>
-            <wp:wrapNone/>
-            <wp:docPr id="2" name="Imagen 2"/>
-            <wp:cNvGraphicFramePr>
-              <a:graphicFrameLocks xmlns:a="http://schemas.openxmlformats.org/drawingml/2006/main" noChangeAspect="1"/>
-            </wp:cNvGraphicFramePr>
-            <a:graphic xmlns:a="http://schemas.openxmlformats.org/drawingml/2006/main">
-              <a:graphicData uri="http://schemas.openxmlformats.org/drawingml/2006/picture">
-                <pic:pic xmlns:pic="http://schemas.openxmlformats.org/drawingml/2006/picture">
-                  <pic:nvPicPr>
-                    <pic:cNvPr id="1" name=""/>
-                    <pic:cNvPicPr/>
-                  </pic:nvPicPr>
-                  <pic:blipFill>
-                    <a:blip r:embed="rId7">
-                      <a:extLst>
-                        <a:ext uri="{28A0092B-C50C-407E-A947-70E740481C1C}">
-                          <a14:useLocalDpi xmlns:a14="http://schemas.microsoft.com/office/drawing/2010/main" val="0"/>
-                        </a:ext>
-                      </a:extLst>
-                    </a:blip>
-                    <a:stretch>
-                      <a:fillRect/>
-                    </a:stretch>
-                  </pic:blipFill>
-                  <pic:spPr>
-                    <a:xfrm>
-                      <a:off x="0" y="0"/>
-                      <a:ext cx="3209925" cy="4343011"/>
-                    </a:xfrm>
-                    <a:prstGeom prst="rect">
-                      <a:avLst/>
-                    </a:prstGeom>
-                  </pic:spPr>
-                </pic:pic>
-              </a:graphicData>
-            </a:graphic>
-            <wp14:sizeRelH relativeFrom="page">
-              <wp14:pctWidth>0</wp14:pctWidth>
-            </wp14:sizeRelH>
-            <wp14:sizeRelV relativeFrom="page">
-              <wp14:pctHeight>0</wp14:pctHeight>
-            </wp14:sizeRelV>
-          </wp:anchor>
-        </w:drawing>
       </w:r>
     </w:p>
     <w:p/>
@@ -626,10 +687,7 @@
                               <w:t>:</w:t>
                             </w:r>
                             <w:r>
-                              <w:t xml:space="preserve"> </w:t>
-                            </w:r>
-                            <w:r>
-                              <w:t xml:space="preserve">Si la cantidad de string que empiezan con consonante </w:t>
+                              <w:t xml:space="preserve"> Si la cantidad de string que empiezan con consonante </w:t>
                             </w:r>
                             <w:r>
                               <w:t>o</w:t>
@@ -642,21 +700,7 @@
                                 <w:i/>
                                 <w:iCs/>
                               </w:rPr>
-                              <w:t>“</w:t>
-                            </w:r>
-                            <w:r>
-                              <w:rPr>
-                                <w:i/>
-                                <w:iCs/>
-                              </w:rPr>
-                              <w:t>Draw</w:t>
-                            </w:r>
-                            <w:r>
-                              <w:rPr>
-                                <w:i/>
-                                <w:iCs/>
-                              </w:rPr>
-                              <w:t>”</w:t>
+                              <w:t>“Draw”</w:t>
                             </w:r>
                             <w:r>
                               <w:rPr>
@@ -718,10 +762,7 @@
                         <w:t>:</w:t>
                       </w:r>
                       <w:r>
-                        <w:t xml:space="preserve"> </w:t>
-                      </w:r>
-                      <w:r>
-                        <w:t xml:space="preserve">Si la cantidad de string que empiezan con consonante </w:t>
+                        <w:t xml:space="preserve"> Si la cantidad de string que empiezan con consonante </w:t>
                       </w:r>
                       <w:r>
                         <w:t>o</w:t>
@@ -734,21 +775,7 @@
                           <w:i/>
                           <w:iCs/>
                         </w:rPr>
-                        <w:t>“</w:t>
-                      </w:r>
-                      <w:r>
-                        <w:rPr>
-                          <w:i/>
-                          <w:iCs/>
-                        </w:rPr>
-                        <w:t>Draw</w:t>
-                      </w:r>
-                      <w:r>
-                        <w:rPr>
-                          <w:i/>
-                          <w:iCs/>
-                        </w:rPr>
-                        <w:t>”</w:t>
+                        <w:t>“Draw”</w:t>
                       </w:r>
                       <w:r>
                         <w:rPr>
@@ -833,52 +860,7 @@
                                 <w:i/>
                                 <w:iCs/>
                               </w:rPr>
-                              <w:t>#</w:t>
-                            </w:r>
-                            <w:r>
-                              <w:rPr>
-                                <w:b/>
-                                <w:bCs/>
-                                <w:i/>
-                                <w:iCs/>
-                              </w:rPr>
-                              <w:t xml:space="preserve"> substring que empiezan con consonantes = </w:t>
-                            </w:r>
-                            <w:r>
-                              <w:rPr>
-                                <w:b/>
-                                <w:bCs/>
-                                <w:i/>
-                                <w:iCs/>
-                              </w:rPr>
-                              <w:t xml:space="preserve"># </w:t>
-                            </w:r>
-                            <w:r>
-                              <w:rPr>
-                                <w:b/>
-                                <w:bCs/>
-                                <w:i/>
-                                <w:iCs/>
-                              </w:rPr>
-                              <w:t xml:space="preserve">substring general - </w:t>
-                            </w:r>
-                            <w:r>
-                              <w:rPr>
-                                <w:b/>
-                                <w:bCs/>
-                                <w:i/>
-                                <w:iCs/>
-                              </w:rPr>
-                              <w:t>#</w:t>
-                            </w:r>
-                            <w:r>
-                              <w:rPr>
-                                <w:b/>
-                                <w:bCs/>
-                                <w:i/>
-                                <w:iCs/>
-                              </w:rPr>
-                              <w:t xml:space="preserve"> substring que empiezan con vocal</w:t>
+                              <w:t># substring que empiezan con consonantes = # substring general - # substring que empiezan con vocal</w:t>
                             </w:r>
                           </w:p>
                           <w:p>
@@ -929,52 +911,7 @@
                           <w:i/>
                           <w:iCs/>
                         </w:rPr>
-                        <w:t>#</w:t>
-                      </w:r>
-                      <w:r>
-                        <w:rPr>
-                          <w:b/>
-                          <w:bCs/>
-                          <w:i/>
-                          <w:iCs/>
-                        </w:rPr>
-                        <w:t xml:space="preserve"> substring que empiezan con consonantes = </w:t>
-                      </w:r>
-                      <w:r>
-                        <w:rPr>
-                          <w:b/>
-                          <w:bCs/>
-                          <w:i/>
-                          <w:iCs/>
-                        </w:rPr>
-                        <w:t xml:space="preserve"># </w:t>
-                      </w:r>
-                      <w:r>
-                        <w:rPr>
-                          <w:b/>
-                          <w:bCs/>
-                          <w:i/>
-                          <w:iCs/>
-                        </w:rPr>
-                        <w:t xml:space="preserve">substring general - </w:t>
-                      </w:r>
-                      <w:r>
-                        <w:rPr>
-                          <w:b/>
-                          <w:bCs/>
-                          <w:i/>
-                          <w:iCs/>
-                        </w:rPr>
-                        <w:t>#</w:t>
-                      </w:r>
-                      <w:r>
-                        <w:rPr>
-                          <w:b/>
-                          <w:bCs/>
-                          <w:i/>
-                          <w:iCs/>
-                        </w:rPr>
-                        <w:t xml:space="preserve"> substring que empiezan con vocal</w:t>
+                        <w:t># substring que empiezan con consonantes = # substring general - # substring que empiezan con vocal</w:t>
                       </w:r>
                     </w:p>
                     <w:p>
@@ -1072,10 +1009,7 @@
                               <w:t>consonante</w:t>
                             </w:r>
                             <w:r>
-                              <w:t xml:space="preserve"> se obtiene del sgte modo</w:t>
-                            </w:r>
-                            <w:r>
-                              <w:t>:</w:t>
+                              <w:t xml:space="preserve"> se obtiene del sgte modo:</w:t>
                             </w:r>
                           </w:p>
                           <w:p/>
@@ -1130,10 +1064,7 @@
                         <w:t>consonante</w:t>
                       </w:r>
                       <w:r>
-                        <w:t xml:space="preserve"> se obtiene del sgte modo</w:t>
-                      </w:r>
-                      <w:r>
-                        <w:t>:</w:t>
+                        <w:t xml:space="preserve"> se obtiene del sgte modo:</w:t>
                       </w:r>
                     </w:p>
                     <w:p/>
@@ -1147,6 +1078,7 @@
       </w:r>
     </w:p>
     <w:sectPr>
+      <w:headerReference w:type="default" r:id="rId9"/>
       <w:pgSz w:w="11906" w:h="16838"/>
       <w:pgMar w:top="720" w:right="720" w:bottom="720" w:left="720" w:header="708" w:footer="708" w:gutter="0"/>
       <w:cols w:space="708"/>
@@ -1204,6 +1136,977 @@
     </w:p>
   </w:footnote>
 </w:footnotes>
+</file>
+
+<file path=word/header1.xml><?xml version="1.0" encoding="utf-8"?>
+<w:hdr xmlns:wpc="http://schemas.microsoft.com/office/word/2010/wordprocessingCanvas" xmlns:cx="http://schemas.microsoft.com/office/drawing/2014/chartex" xmlns:cx1="http://schemas.microsoft.com/office/drawing/2015/9/8/chartex" xmlns:cx2="http://schemas.microsoft.com/office/drawing/2015/10/21/chartex" xmlns:cx3="http://schemas.microsoft.com/office/drawing/2016/5/9/chartex" xmlns:cx4="http://schemas.microsoft.com/office/drawing/2016/5/10/chartex" xmlns:cx5="http://schemas.microsoft.com/office/drawing/2016/5/11/chartex" xmlns:cx6="http://schemas.microsoft.com/office/drawing/2016/5/12/chartex" xmlns:cx7="http://schemas.microsoft.com/office/drawing/2016/5/13/chartex" xmlns:cx8="http://schemas.microsoft.com/office/drawing/2016/5/14/chartex" xmlns:mc="http://schemas.openxmlformats.org/markup-compatibility/2006" xmlns:aink="http://schemas.microsoft.com/office/drawing/2016/ink" xmlns:am3d="http://schemas.microsoft.com/office/drawing/2017/model3d" xmlns:o="urn:schemas-microsoft-com:office:office" xmlns:r="http://schemas.openxmlformats.org/officeDocument/2006/relationships" xmlns:m="http://schemas.openxmlformats.org/officeDocument/2006/math" xmlns:v="urn:schemas-microsoft-com:vml" xmlns:wp14="http://schemas.microsoft.com/office/word/2010/wordprocessingDrawing" xmlns:wp="http://schemas.openxmlformats.org/drawingml/2006/wordprocessingDrawing" xmlns:w10="urn:schemas-microsoft-com:office:word" xmlns:w="http://schemas.openxmlformats.org/wordprocessingml/2006/main" xmlns:w14="http://schemas.microsoft.com/office/word/2010/wordml" xmlns:w15="http://schemas.microsoft.com/office/word/2012/wordml" xmlns:w16cex="http://schemas.microsoft.com/office/word/2018/wordml/cex" xmlns:w16cid="http://schemas.microsoft.com/office/word/2016/wordml/cid" xmlns:w16="http://schemas.microsoft.com/office/word/2018/wordml" xmlns:w16se="http://schemas.microsoft.com/office/word/2015/wordml/symex" xmlns:wpg="http://schemas.microsoft.com/office/word/2010/wordprocessingGroup" xmlns:wpi="http://schemas.microsoft.com/office/word/2010/wordprocessingInk" xmlns:wne="http://schemas.microsoft.com/office/word/2006/wordml" xmlns:wps="http://schemas.microsoft.com/office/word/2010/wordprocessingShape" mc:Ignorable="w14 w15 w16se w16cid w16 w16cex wp14">
+  <w:p>
+    <w:pPr>
+      <w:pStyle w:val="Encabezado"/>
+      <w:tabs>
+        <w:tab w:val="left" w:pos="2520"/>
+      </w:tabs>
+      <w:rPr>
+        <w:b/>
+        <w:bCs/>
+        <w:sz w:val="28"/>
+        <w:szCs w:val="28"/>
+      </w:rPr>
+    </w:pPr>
+    <w:r>
+      <w:rPr>
+        <w:noProof/>
+      </w:rPr>
+      <mc:AlternateContent>
+        <mc:Choice Requires="wps">
+          <w:drawing>
+            <wp:anchor distT="45720" distB="45720" distL="114300" distR="114300" simplePos="0" relativeHeight="251670528" behindDoc="0" locked="0" layoutInCell="1" allowOverlap="1" wp14:anchorId="28638644" wp14:editId="56CFF93B">
+              <wp:simplePos x="0" y="0"/>
+              <wp:positionH relativeFrom="margin">
+                <wp:posOffset>2265680</wp:posOffset>
+              </wp:positionH>
+              <wp:positionV relativeFrom="paragraph">
+                <wp:posOffset>83820</wp:posOffset>
+              </wp:positionV>
+              <wp:extent cx="2324100" cy="342900"/>
+              <wp:effectExtent l="0" t="0" r="0" b="0"/>
+              <wp:wrapNone/>
+              <wp:docPr id="19" name="Cuadro de texto 2"/>
+              <wp:cNvGraphicFramePr>
+                <a:graphicFrameLocks xmlns:a="http://schemas.openxmlformats.org/drawingml/2006/main"/>
+              </wp:cNvGraphicFramePr>
+              <a:graphic xmlns:a="http://schemas.openxmlformats.org/drawingml/2006/main">
+                <a:graphicData uri="http://schemas.microsoft.com/office/word/2010/wordprocessingShape">
+                  <wps:wsp>
+                    <wps:cNvSpPr txBox="1">
+                      <a:spLocks noChangeArrowheads="1"/>
+                    </wps:cNvSpPr>
+                    <wps:spPr bwMode="auto">
+                      <a:xfrm>
+                        <a:off x="0" y="0"/>
+                        <a:ext cx="2324100" cy="342900"/>
+                      </a:xfrm>
+                      <a:prstGeom prst="rect">
+                        <a:avLst/>
+                      </a:prstGeom>
+                      <a:solidFill>
+                        <a:srgbClr val="FFFFFF"/>
+                      </a:solidFill>
+                      <a:ln w="9525">
+                        <a:noFill/>
+                        <a:miter lim="800000"/>
+                        <a:headEnd/>
+                        <a:tailEnd/>
+                      </a:ln>
+                    </wps:spPr>
+                    <wps:txbx>
+                      <w:txbxContent>
+                        <w:p>
+                          <w:pPr>
+                            <w:rPr>
+                              <w:rFonts w:asciiTheme="majorHAnsi" w:eastAsia="Times New Roman" w:hAnsiTheme="majorHAnsi" w:cstheme="majorHAnsi"/>
+                              <w:b/>
+                              <w:bCs/>
+                              <w:color w:val="595959"/>
+                              <w:sz w:val="24"/>
+                              <w:szCs w:val="24"/>
+                              <w:lang w:eastAsia="es-PE"/>
+                            </w:rPr>
+                          </w:pPr>
+                          <w:r>
+                            <w:rPr>
+                              <w:rFonts w:ascii="Impact" w:eastAsia="Times New Roman" w:hAnsi="Impact" w:cs="Arial"/>
+                              <w:color w:val="595959"/>
+                              <w:sz w:val="24"/>
+                              <w:szCs w:val="24"/>
+                              <w:lang w:eastAsia="es-PE"/>
+                            </w:rPr>
+                            <w:t xml:space="preserve">  </w:t>
+                          </w:r>
+                          <w:r>
+                            <w:rPr>
+                              <w:rFonts w:asciiTheme="majorHAnsi" w:eastAsia="Times New Roman" w:hAnsiTheme="majorHAnsi" w:cstheme="majorHAnsi"/>
+                              <w:b/>
+                              <w:bCs/>
+                              <w:color w:val="595959"/>
+                              <w:sz w:val="28"/>
+                              <w:szCs w:val="28"/>
+                              <w:lang w:eastAsia="es-PE"/>
+                            </w:rPr>
+                            <w:t>Entusiastas de los datos</w:t>
+                          </w:r>
+                        </w:p>
+                      </w:txbxContent>
+                    </wps:txbx>
+                    <wps:bodyPr rot="0" vert="horz" wrap="square" lIns="91440" tIns="45720" rIns="91440" bIns="45720" anchor="t" anchorCtr="0">
+                      <a:noAutofit/>
+                    </wps:bodyPr>
+                  </wps:wsp>
+                </a:graphicData>
+              </a:graphic>
+              <wp14:sizeRelH relativeFrom="margin">
+                <wp14:pctWidth>0</wp14:pctWidth>
+              </wp14:sizeRelH>
+              <wp14:sizeRelV relativeFrom="margin">
+                <wp14:pctHeight>0</wp14:pctHeight>
+              </wp14:sizeRelV>
+            </wp:anchor>
+          </w:drawing>
+        </mc:Choice>
+        <mc:Fallback>
+          <w:pict>
+            <v:shapetype w14:anchorId="28638644" id="_x0000_t202" coordsize="21600,21600" o:spt="202" path="m,l,21600r21600,l21600,xe">
+              <v:stroke joinstyle="miter"/>
+              <v:path gradientshapeok="t" o:connecttype="rect"/>
+            </v:shapetype>
+            <v:shape id="_x0000_s1030" type="#_x0000_t202" style="position:absolute;margin-left:178.4pt;margin-top:6.6pt;width:183pt;height:27pt;z-index:251670528;visibility:visible;mso-wrap-style:square;mso-width-percent:0;mso-height-percent:0;mso-wrap-distance-left:9pt;mso-wrap-distance-top:3.6pt;mso-wrap-distance-right:9pt;mso-wrap-distance-bottom:3.6pt;mso-position-horizontal:absolute;mso-position-horizontal-relative:margin;mso-position-vertical:absolute;mso-position-vertical-relative:text;mso-width-percent:0;mso-height-percent:0;mso-width-relative:margin;mso-height-relative:margin;v-text-anchor:top" o:gfxdata="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" stroked="f">
+              <v:textbox>
+                <w:txbxContent>
+                  <w:p>
+                    <w:pPr>
+                      <w:rPr>
+                        <w:rFonts w:asciiTheme="majorHAnsi" w:eastAsia="Times New Roman" w:hAnsiTheme="majorHAnsi" w:cstheme="majorHAnsi"/>
+                        <w:b/>
+                        <w:bCs/>
+                        <w:color w:val="595959"/>
+                        <w:sz w:val="24"/>
+                        <w:szCs w:val="24"/>
+                        <w:lang w:eastAsia="es-PE"/>
+                      </w:rPr>
+                    </w:pPr>
+                    <w:r>
+                      <w:rPr>
+                        <w:rFonts w:ascii="Impact" w:eastAsia="Times New Roman" w:hAnsi="Impact" w:cs="Arial"/>
+                        <w:color w:val="595959"/>
+                        <w:sz w:val="24"/>
+                        <w:szCs w:val="24"/>
+                        <w:lang w:eastAsia="es-PE"/>
+                      </w:rPr>
+                      <w:t xml:space="preserve">  </w:t>
+                    </w:r>
+                    <w:r>
+                      <w:rPr>
+                        <w:rFonts w:asciiTheme="majorHAnsi" w:eastAsia="Times New Roman" w:hAnsiTheme="majorHAnsi" w:cstheme="majorHAnsi"/>
+                        <w:b/>
+                        <w:bCs/>
+                        <w:color w:val="595959"/>
+                        <w:sz w:val="28"/>
+                        <w:szCs w:val="28"/>
+                        <w:lang w:eastAsia="es-PE"/>
+                      </w:rPr>
+                      <w:t>Entusiastas de los datos</w:t>
+                    </w:r>
+                  </w:p>
+                </w:txbxContent>
+              </v:textbox>
+              <w10:wrap anchorx="margin"/>
+            </v:shape>
+          </w:pict>
+        </mc:Fallback>
+      </mc:AlternateContent>
+    </w:r>
+    <w:r>
+      <w:rPr>
+        <w:noProof/>
+      </w:rPr>
+      <mc:AlternateContent>
+        <mc:Choice Requires="wps">
+          <w:drawing>
+            <wp:anchor distT="45720" distB="45720" distL="114300" distR="114300" simplePos="0" relativeHeight="251668480" behindDoc="0" locked="0" layoutInCell="1" allowOverlap="1" wp14:anchorId="12195EE5" wp14:editId="33FD3934">
+              <wp:simplePos x="0" y="0"/>
+              <wp:positionH relativeFrom="margin">
+                <wp:posOffset>2552700</wp:posOffset>
+              </wp:positionH>
+              <wp:positionV relativeFrom="paragraph">
+                <wp:posOffset>-306705</wp:posOffset>
+              </wp:positionV>
+              <wp:extent cx="1943100" cy="447675"/>
+              <wp:effectExtent l="0" t="0" r="0" b="9525"/>
+              <wp:wrapSquare wrapText="bothSides"/>
+              <wp:docPr id="18" name="Cuadro de texto 2"/>
+              <wp:cNvGraphicFramePr>
+                <a:graphicFrameLocks xmlns:a="http://schemas.openxmlformats.org/drawingml/2006/main"/>
+              </wp:cNvGraphicFramePr>
+              <a:graphic xmlns:a="http://schemas.openxmlformats.org/drawingml/2006/main">
+                <a:graphicData uri="http://schemas.microsoft.com/office/word/2010/wordprocessingShape">
+                  <wps:wsp>
+                    <wps:cNvSpPr txBox="1">
+                      <a:spLocks noChangeArrowheads="1"/>
+                    </wps:cNvSpPr>
+                    <wps:spPr bwMode="auto">
+                      <a:xfrm>
+                        <a:off x="0" y="0"/>
+                        <a:ext cx="1943100" cy="447675"/>
+                      </a:xfrm>
+                      <a:prstGeom prst="rect">
+                        <a:avLst/>
+                      </a:prstGeom>
+                      <a:solidFill>
+                        <a:srgbClr val="FFFFFF"/>
+                      </a:solidFill>
+                      <a:ln w="9525">
+                        <a:noFill/>
+                        <a:miter lim="800000"/>
+                        <a:headEnd/>
+                        <a:tailEnd/>
+                      </a:ln>
+                    </wps:spPr>
+                    <wps:txbx>
+                      <w:txbxContent>
+                        <w:p>
+                          <w:pPr>
+                            <w:spacing w:after="0" w:line="240" w:lineRule="auto"/>
+                            <w:rPr>
+                              <w:rFonts w:ascii="Impact" w:eastAsia="Times New Roman" w:hAnsi="Impact" w:cs="Arial"/>
+                              <w:color w:val="404040"/>
+                              <w:sz w:val="48"/>
+                              <w:szCs w:val="48"/>
+                              <w:lang w:eastAsia="es-PE"/>
+                            </w:rPr>
+                          </w:pPr>
+                          <w:r>
+                            <w:rPr>
+                              <w:rFonts w:ascii="Impact" w:eastAsia="Times New Roman" w:hAnsi="Impact" w:cs="Arial"/>
+                              <w:color w:val="404040"/>
+                              <w:sz w:val="48"/>
+                              <w:szCs w:val="48"/>
+                              <w:lang w:eastAsia="es-PE"/>
+                            </w:rPr>
+                            <w:t>TEAM # 11</w:t>
+                          </w:r>
+                        </w:p>
+                        <w:p/>
+                      </w:txbxContent>
+                    </wps:txbx>
+                    <wps:bodyPr rot="0" vert="horz" wrap="square" lIns="91440" tIns="45720" rIns="91440" bIns="45720" anchor="t" anchorCtr="0">
+                      <a:noAutofit/>
+                    </wps:bodyPr>
+                  </wps:wsp>
+                </a:graphicData>
+              </a:graphic>
+              <wp14:sizeRelH relativeFrom="margin">
+                <wp14:pctWidth>0</wp14:pctWidth>
+              </wp14:sizeRelH>
+              <wp14:sizeRelV relativeFrom="margin">
+                <wp14:pctHeight>0</wp14:pctHeight>
+              </wp14:sizeRelV>
+            </wp:anchor>
+          </w:drawing>
+        </mc:Choice>
+        <mc:Fallback>
+          <w:pict>
+            <v:shape w14:anchorId="12195EE5" id="_x0000_s1031" type="#_x0000_t202" style="position:absolute;margin-left:201pt;margin-top:-24.15pt;width:153pt;height:35.25pt;z-index:251668480;visibility:visible;mso-wrap-style:square;mso-width-percent:0;mso-height-percent:0;mso-wrap-distance-left:9pt;mso-wrap-distance-top:3.6pt;mso-wrap-distance-right:9pt;mso-wrap-distance-bottom:3.6pt;mso-position-horizontal:absolute;mso-position-horizontal-relative:margin;mso-position-vertical:absolute;mso-position-vertical-relative:text;mso-width-percent:0;mso-height-percent:0;mso-width-relative:margin;mso-height-relative:margin;v-text-anchor:top" o:gfxdata="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" stroked="f">
+              <v:textbox>
+                <w:txbxContent>
+                  <w:p>
+                    <w:pPr>
+                      <w:spacing w:after="0" w:line="240" w:lineRule="auto"/>
+                      <w:rPr>
+                        <w:rFonts w:ascii="Impact" w:eastAsia="Times New Roman" w:hAnsi="Impact" w:cs="Arial"/>
+                        <w:color w:val="404040"/>
+                        <w:sz w:val="48"/>
+                        <w:szCs w:val="48"/>
+                        <w:lang w:eastAsia="es-PE"/>
+                      </w:rPr>
+                    </w:pPr>
+                    <w:r>
+                      <w:rPr>
+                        <w:rFonts w:ascii="Impact" w:eastAsia="Times New Roman" w:hAnsi="Impact" w:cs="Arial"/>
+                        <w:color w:val="404040"/>
+                        <w:sz w:val="48"/>
+                        <w:szCs w:val="48"/>
+                        <w:lang w:eastAsia="es-PE"/>
+                      </w:rPr>
+                      <w:t>TEAM # 11</w:t>
+                    </w:r>
+                  </w:p>
+                  <w:p/>
+                </w:txbxContent>
+              </v:textbox>
+              <w10:wrap type="square" anchorx="margin"/>
+            </v:shape>
+          </w:pict>
+        </mc:Fallback>
+      </mc:AlternateContent>
+    </w:r>
+    <w:r>
+      <w:rPr>
+        <w:noProof/>
+      </w:rPr>
+      <w:drawing>
+        <wp:anchor distT="0" distB="0" distL="114300" distR="114300" simplePos="0" relativeHeight="251658240" behindDoc="1" locked="0" layoutInCell="1" allowOverlap="1" wp14:anchorId="4A96D729" wp14:editId="746E3048">
+          <wp:simplePos x="0" y="0"/>
+          <wp:positionH relativeFrom="page">
+            <wp:posOffset>5991224</wp:posOffset>
+          </wp:positionH>
+          <wp:positionV relativeFrom="paragraph">
+            <wp:posOffset>-306705</wp:posOffset>
+          </wp:positionV>
+          <wp:extent cx="1266825" cy="775808"/>
+          <wp:effectExtent l="95250" t="0" r="66675" b="43815"/>
+          <wp:wrapNone/>
+          <wp:docPr id="7" name="Imagen 7"/>
+          <wp:cNvGraphicFramePr>
+            <a:graphicFrameLocks xmlns:a="http://schemas.openxmlformats.org/drawingml/2006/main" noChangeAspect="1"/>
+          </wp:cNvGraphicFramePr>
+          <a:graphic xmlns:a="http://schemas.openxmlformats.org/drawingml/2006/main">
+            <a:graphicData uri="http://schemas.openxmlformats.org/drawingml/2006/picture">
+              <pic:pic xmlns:pic="http://schemas.openxmlformats.org/drawingml/2006/picture">
+                <pic:nvPicPr>
+                  <pic:cNvPr id="7" name="Imagen 7"/>
+                  <pic:cNvPicPr/>
+                </pic:nvPicPr>
+                <pic:blipFill rotWithShape="1">
+                  <a:blip r:embed="rId1">
+                    <a:extLst>
+                      <a:ext uri="{28A0092B-C50C-407E-A947-70E740481C1C}">
+                        <a14:useLocalDpi xmlns:a14="http://schemas.microsoft.com/office/drawing/2010/main" val="0"/>
+                      </a:ext>
+                    </a:extLst>
+                  </a:blip>
+                  <a:srcRect t="24031" b="14729"/>
+                  <a:stretch/>
+                </pic:blipFill>
+                <pic:spPr bwMode="auto">
+                  <a:xfrm>
+                    <a:off x="0" y="0"/>
+                    <a:ext cx="1266825" cy="775808"/>
+                  </a:xfrm>
+                  <a:prstGeom prst="roundRect">
+                    <a:avLst>
+                      <a:gd name="adj" fmla="val 16667"/>
+                    </a:avLst>
+                  </a:prstGeom>
+                  <a:ln>
+                    <a:noFill/>
+                  </a:ln>
+                  <a:effectLst>
+                    <a:outerShdw blurRad="76200" dist="38100" dir="7800000" algn="tl" rotWithShape="0">
+                      <a:srgbClr val="000000">
+                        <a:alpha val="40000"/>
+                      </a:srgbClr>
+                    </a:outerShdw>
+                  </a:effectLst>
+                  <a:scene3d>
+                    <a:camera prst="orthographicFront"/>
+                    <a:lightRig rig="contrasting" dir="t">
+                      <a:rot lat="0" lon="0" rev="4200000"/>
+                    </a:lightRig>
+                  </a:scene3d>
+                  <a:sp3d prstMaterial="plastic">
+                    <a:bevelT w="381000" h="114300" prst="relaxedInset"/>
+                    <a:contourClr>
+                      <a:srgbClr val="969696"/>
+                    </a:contourClr>
+                  </a:sp3d>
+                  <a:extLst>
+                    <a:ext uri="{53640926-AAD7-44D8-BBD7-CCE9431645EC}">
+                      <a14:shadowObscured xmlns:a14="http://schemas.microsoft.com/office/drawing/2010/main"/>
+                    </a:ext>
+                  </a:extLst>
+                </pic:spPr>
+              </pic:pic>
+            </a:graphicData>
+          </a:graphic>
+          <wp14:sizeRelH relativeFrom="page">
+            <wp14:pctWidth>0</wp14:pctWidth>
+          </wp14:sizeRelH>
+          <wp14:sizeRelV relativeFrom="page">
+            <wp14:pctHeight>0</wp14:pctHeight>
+          </wp14:sizeRelV>
+        </wp:anchor>
+      </w:drawing>
+    </w:r>
+    <w:r>
+      <w:rPr>
+        <w:noProof/>
+      </w:rPr>
+      <mc:AlternateContent>
+        <mc:Choice Requires="wpg">
+          <w:drawing>
+            <wp:anchor distT="0" distB="0" distL="114300" distR="114300" simplePos="0" relativeHeight="251666432" behindDoc="0" locked="0" layoutInCell="1" allowOverlap="1" wp14:anchorId="7CABC856" wp14:editId="49B22D75">
+              <wp:simplePos x="0" y="0"/>
+              <wp:positionH relativeFrom="column">
+                <wp:posOffset>-390525</wp:posOffset>
+              </wp:positionH>
+              <wp:positionV relativeFrom="paragraph">
+                <wp:posOffset>-248285</wp:posOffset>
+              </wp:positionV>
+              <wp:extent cx="1921100" cy="517751"/>
+              <wp:effectExtent l="0" t="0" r="41275" b="15875"/>
+              <wp:wrapNone/>
+              <wp:docPr id="12" name="Header Artwork" descr="&quot;&quot;" title="Gráfico del título"/>
+              <wp:cNvGraphicFramePr/>
+              <a:graphic xmlns:a="http://schemas.openxmlformats.org/drawingml/2006/main">
+                <a:graphicData uri="http://schemas.microsoft.com/office/word/2010/wordprocessingGroup">
+                  <wpg:wgp>
+                    <wpg:cNvGrpSpPr/>
+                    <wpg:grpSpPr bwMode="auto">
+                      <a:xfrm>
+                        <a:off x="0" y="0"/>
+                        <a:ext cx="1921100" cy="517751"/>
+                        <a:chOff x="0" y="0"/>
+                        <a:chExt cx="154" cy="53"/>
+                      </a:xfrm>
+                    </wpg:grpSpPr>
+                    <wps:wsp>
+                      <wps:cNvPr id="13" name="Freeform 5"/>
+                      <wps:cNvSpPr>
+                        <a:spLocks/>
+                      </wps:cNvSpPr>
+                      <wps:spPr bwMode="auto">
+                        <a:xfrm>
+                          <a:off x="0" y="0"/>
+                          <a:ext cx="46" cy="53"/>
+                        </a:xfrm>
+                        <a:custGeom>
+                          <a:avLst/>
+                          <a:gdLst>
+                            <a:gd name="T0" fmla="*/ 0 w 1022"/>
+                            <a:gd name="T1" fmla="*/ 0 h 1161"/>
+                            <a:gd name="T2" fmla="*/ 1022 w 1022"/>
+                            <a:gd name="T3" fmla="*/ 0 h 1161"/>
+                            <a:gd name="T4" fmla="*/ 570 w 1022"/>
+                            <a:gd name="T5" fmla="*/ 1161 h 1161"/>
+                            <a:gd name="T6" fmla="*/ 0 w 1022"/>
+                            <a:gd name="T7" fmla="*/ 1161 h 1161"/>
+                            <a:gd name="T8" fmla="*/ 0 w 1022"/>
+                            <a:gd name="T9" fmla="*/ 0 h 1161"/>
+                          </a:gdLst>
+                          <a:ahLst/>
+                          <a:cxnLst>
+                            <a:cxn ang="0">
+                              <a:pos x="T0" y="T1"/>
+                            </a:cxn>
+                            <a:cxn ang="0">
+                              <a:pos x="T2" y="T3"/>
+                            </a:cxn>
+                            <a:cxn ang="0">
+                              <a:pos x="T4" y="T5"/>
+                            </a:cxn>
+                            <a:cxn ang="0">
+                              <a:pos x="T6" y="T7"/>
+                            </a:cxn>
+                            <a:cxn ang="0">
+                              <a:pos x="T8" y="T9"/>
+                            </a:cxn>
+                          </a:cxnLst>
+                          <a:rect l="0" t="0" r="r" b="b"/>
+                          <a:pathLst>
+                            <a:path w="1022" h="1161">
+                              <a:moveTo>
+                                <a:pt x="0" y="0"/>
+                              </a:moveTo>
+                              <a:lnTo>
+                                <a:pt x="1022" y="0"/>
+                              </a:lnTo>
+                              <a:lnTo>
+                                <a:pt x="570" y="1161"/>
+                              </a:lnTo>
+                              <a:lnTo>
+                                <a:pt x="0" y="1161"/>
+                              </a:lnTo>
+                              <a:lnTo>
+                                <a:pt x="0" y="0"/>
+                              </a:lnTo>
+                              <a:close/>
+                            </a:path>
+                          </a:pathLst>
+                        </a:custGeom>
+                        <a:ln>
+                          <a:headEnd/>
+                          <a:tailEnd/>
+                        </a:ln>
+                      </wps:spPr>
+                      <wps:style>
+                        <a:lnRef idx="3">
+                          <a:schemeClr val="lt1"/>
+                        </a:lnRef>
+                        <a:fillRef idx="1">
+                          <a:schemeClr val="accent6"/>
+                        </a:fillRef>
+                        <a:effectRef idx="1">
+                          <a:schemeClr val="accent6"/>
+                        </a:effectRef>
+                        <a:fontRef idx="minor">
+                          <a:schemeClr val="lt1"/>
+                        </a:fontRef>
+                      </wps:style>
+                      <wps:bodyPr/>
+                    </wps:wsp>
+                    <wps:wsp>
+                      <wps:cNvPr id="14" name="Freeform 6"/>
+                      <wps:cNvSpPr>
+                        <a:spLocks/>
+                      </wps:cNvSpPr>
+                      <wps:spPr bwMode="auto">
+                        <a:xfrm>
+                          <a:off x="39" y="0"/>
+                          <a:ext cx="34" cy="53"/>
+                        </a:xfrm>
+                        <a:custGeom>
+                          <a:avLst/>
+                          <a:gdLst>
+                            <a:gd name="T0" fmla="*/ 452 w 748"/>
+                            <a:gd name="T1" fmla="*/ 0 h 1161"/>
+                            <a:gd name="T2" fmla="*/ 748 w 748"/>
+                            <a:gd name="T3" fmla="*/ 0 h 1161"/>
+                            <a:gd name="T4" fmla="*/ 296 w 748"/>
+                            <a:gd name="T5" fmla="*/ 1161 h 1161"/>
+                            <a:gd name="T6" fmla="*/ 0 w 748"/>
+                            <a:gd name="T7" fmla="*/ 1161 h 1161"/>
+                            <a:gd name="T8" fmla="*/ 452 w 748"/>
+                            <a:gd name="T9" fmla="*/ 0 h 1161"/>
+                          </a:gdLst>
+                          <a:ahLst/>
+                          <a:cxnLst>
+                            <a:cxn ang="0">
+                              <a:pos x="T0" y="T1"/>
+                            </a:cxn>
+                            <a:cxn ang="0">
+                              <a:pos x="T2" y="T3"/>
+                            </a:cxn>
+                            <a:cxn ang="0">
+                              <a:pos x="T4" y="T5"/>
+                            </a:cxn>
+                            <a:cxn ang="0">
+                              <a:pos x="T6" y="T7"/>
+                            </a:cxn>
+                            <a:cxn ang="0">
+                              <a:pos x="T8" y="T9"/>
+                            </a:cxn>
+                          </a:cxnLst>
+                          <a:rect l="0" t="0" r="r" b="b"/>
+                          <a:pathLst>
+                            <a:path w="748" h="1161">
+                              <a:moveTo>
+                                <a:pt x="452" y="0"/>
+                              </a:moveTo>
+                              <a:lnTo>
+                                <a:pt x="748" y="0"/>
+                              </a:lnTo>
+                              <a:lnTo>
+                                <a:pt x="296" y="1161"/>
+                              </a:lnTo>
+                              <a:lnTo>
+                                <a:pt x="0" y="1161"/>
+                              </a:lnTo>
+                              <a:lnTo>
+                                <a:pt x="452" y="0"/>
+                              </a:lnTo>
+                              <a:close/>
+                            </a:path>
+                          </a:pathLst>
+                        </a:custGeom>
+                        <a:ln>
+                          <a:headEnd/>
+                          <a:tailEnd/>
+                        </a:ln>
+                      </wps:spPr>
+                      <wps:style>
+                        <a:lnRef idx="3">
+                          <a:schemeClr val="lt1"/>
+                        </a:lnRef>
+                        <a:fillRef idx="1">
+                          <a:schemeClr val="accent6"/>
+                        </a:fillRef>
+                        <a:effectRef idx="1">
+                          <a:schemeClr val="accent6"/>
+                        </a:effectRef>
+                        <a:fontRef idx="minor">
+                          <a:schemeClr val="lt1"/>
+                        </a:fontRef>
+                      </wps:style>
+                      <wps:bodyPr/>
+                    </wps:wsp>
+                    <wps:wsp>
+                      <wps:cNvPr id="15" name="Freeform 7"/>
+                      <wps:cNvSpPr>
+                        <a:spLocks/>
+                      </wps:cNvSpPr>
+                      <wps:spPr bwMode="auto">
+                        <a:xfrm>
+                          <a:off x="66" y="0"/>
+                          <a:ext cx="34" cy="53"/>
+                        </a:xfrm>
+                        <a:custGeom>
+                          <a:avLst/>
+                          <a:gdLst>
+                            <a:gd name="T0" fmla="*/ 453 w 749"/>
+                            <a:gd name="T1" fmla="*/ 0 h 1161"/>
+                            <a:gd name="T2" fmla="*/ 749 w 749"/>
+                            <a:gd name="T3" fmla="*/ 0 h 1161"/>
+                            <a:gd name="T4" fmla="*/ 297 w 749"/>
+                            <a:gd name="T5" fmla="*/ 1161 h 1161"/>
+                            <a:gd name="T6" fmla="*/ 0 w 749"/>
+                            <a:gd name="T7" fmla="*/ 1161 h 1161"/>
+                            <a:gd name="T8" fmla="*/ 453 w 749"/>
+                            <a:gd name="T9" fmla="*/ 0 h 1161"/>
+                          </a:gdLst>
+                          <a:ahLst/>
+                          <a:cxnLst>
+                            <a:cxn ang="0">
+                              <a:pos x="T0" y="T1"/>
+                            </a:cxn>
+                            <a:cxn ang="0">
+                              <a:pos x="T2" y="T3"/>
+                            </a:cxn>
+                            <a:cxn ang="0">
+                              <a:pos x="T4" y="T5"/>
+                            </a:cxn>
+                            <a:cxn ang="0">
+                              <a:pos x="T6" y="T7"/>
+                            </a:cxn>
+                            <a:cxn ang="0">
+                              <a:pos x="T8" y="T9"/>
+                            </a:cxn>
+                          </a:cxnLst>
+                          <a:rect l="0" t="0" r="r" b="b"/>
+                          <a:pathLst>
+                            <a:path w="749" h="1161">
+                              <a:moveTo>
+                                <a:pt x="453" y="0"/>
+                              </a:moveTo>
+                              <a:lnTo>
+                                <a:pt x="749" y="0"/>
+                              </a:lnTo>
+                              <a:lnTo>
+                                <a:pt x="297" y="1161"/>
+                              </a:lnTo>
+                              <a:lnTo>
+                                <a:pt x="0" y="1161"/>
+                              </a:lnTo>
+                              <a:lnTo>
+                                <a:pt x="453" y="0"/>
+                              </a:lnTo>
+                              <a:close/>
+                            </a:path>
+                          </a:pathLst>
+                        </a:custGeom>
+                        <a:ln>
+                          <a:headEnd/>
+                          <a:tailEnd/>
+                        </a:ln>
+                      </wps:spPr>
+                      <wps:style>
+                        <a:lnRef idx="3">
+                          <a:schemeClr val="lt1"/>
+                        </a:lnRef>
+                        <a:fillRef idx="1">
+                          <a:schemeClr val="accent6"/>
+                        </a:fillRef>
+                        <a:effectRef idx="1">
+                          <a:schemeClr val="accent6"/>
+                        </a:effectRef>
+                        <a:fontRef idx="minor">
+                          <a:schemeClr val="lt1"/>
+                        </a:fontRef>
+                      </wps:style>
+                      <wps:bodyPr/>
+                    </wps:wsp>
+                    <wps:wsp>
+                      <wps:cNvPr id="16" name="Freeform 8"/>
+                      <wps:cNvSpPr>
+                        <a:spLocks/>
+                      </wps:cNvSpPr>
+                      <wps:spPr bwMode="auto">
+                        <a:xfrm>
+                          <a:off x="93" y="0"/>
+                          <a:ext cx="34" cy="53"/>
+                        </a:xfrm>
+                        <a:custGeom>
+                          <a:avLst/>
+                          <a:gdLst>
+                            <a:gd name="T0" fmla="*/ 453 w 749"/>
+                            <a:gd name="T1" fmla="*/ 0 h 1161"/>
+                            <a:gd name="T2" fmla="*/ 749 w 749"/>
+                            <a:gd name="T3" fmla="*/ 0 h 1161"/>
+                            <a:gd name="T4" fmla="*/ 297 w 749"/>
+                            <a:gd name="T5" fmla="*/ 1161 h 1161"/>
+                            <a:gd name="T6" fmla="*/ 0 w 749"/>
+                            <a:gd name="T7" fmla="*/ 1161 h 1161"/>
+                            <a:gd name="T8" fmla="*/ 453 w 749"/>
+                            <a:gd name="T9" fmla="*/ 0 h 1161"/>
+                          </a:gdLst>
+                          <a:ahLst/>
+                          <a:cxnLst>
+                            <a:cxn ang="0">
+                              <a:pos x="T0" y="T1"/>
+                            </a:cxn>
+                            <a:cxn ang="0">
+                              <a:pos x="T2" y="T3"/>
+                            </a:cxn>
+                            <a:cxn ang="0">
+                              <a:pos x="T4" y="T5"/>
+                            </a:cxn>
+                            <a:cxn ang="0">
+                              <a:pos x="T6" y="T7"/>
+                            </a:cxn>
+                            <a:cxn ang="0">
+                              <a:pos x="T8" y="T9"/>
+                            </a:cxn>
+                          </a:cxnLst>
+                          <a:rect l="0" t="0" r="r" b="b"/>
+                          <a:pathLst>
+                            <a:path w="749" h="1161">
+                              <a:moveTo>
+                                <a:pt x="453" y="0"/>
+                              </a:moveTo>
+                              <a:lnTo>
+                                <a:pt x="749" y="0"/>
+                              </a:lnTo>
+                              <a:lnTo>
+                                <a:pt x="297" y="1161"/>
+                              </a:lnTo>
+                              <a:lnTo>
+                                <a:pt x="0" y="1161"/>
+                              </a:lnTo>
+                              <a:lnTo>
+                                <a:pt x="453" y="0"/>
+                              </a:lnTo>
+                              <a:close/>
+                            </a:path>
+                          </a:pathLst>
+                        </a:custGeom>
+                        <a:ln>
+                          <a:headEnd/>
+                          <a:tailEnd/>
+                        </a:ln>
+                      </wps:spPr>
+                      <wps:style>
+                        <a:lnRef idx="3">
+                          <a:schemeClr val="lt1"/>
+                        </a:lnRef>
+                        <a:fillRef idx="1">
+                          <a:schemeClr val="accent6"/>
+                        </a:fillRef>
+                        <a:effectRef idx="1">
+                          <a:schemeClr val="accent6"/>
+                        </a:effectRef>
+                        <a:fontRef idx="minor">
+                          <a:schemeClr val="lt1"/>
+                        </a:fontRef>
+                      </wps:style>
+                      <wps:bodyPr/>
+                    </wps:wsp>
+                    <wps:wsp>
+                      <wps:cNvPr id="17" name="Freeform 9"/>
+                      <wps:cNvSpPr>
+                        <a:spLocks/>
+                      </wps:cNvSpPr>
+                      <wps:spPr bwMode="auto">
+                        <a:xfrm>
+                          <a:off x="120" y="0"/>
+                          <a:ext cx="34" cy="53"/>
+                        </a:xfrm>
+                        <a:custGeom>
+                          <a:avLst/>
+                          <a:gdLst>
+                            <a:gd name="T0" fmla="*/ 452 w 748"/>
+                            <a:gd name="T1" fmla="*/ 0 h 1161"/>
+                            <a:gd name="T2" fmla="*/ 748 w 748"/>
+                            <a:gd name="T3" fmla="*/ 0 h 1161"/>
+                            <a:gd name="T4" fmla="*/ 297 w 748"/>
+                            <a:gd name="T5" fmla="*/ 1161 h 1161"/>
+                            <a:gd name="T6" fmla="*/ 0 w 748"/>
+                            <a:gd name="T7" fmla="*/ 1161 h 1161"/>
+                            <a:gd name="T8" fmla="*/ 452 w 748"/>
+                            <a:gd name="T9" fmla="*/ 0 h 1161"/>
+                          </a:gdLst>
+                          <a:ahLst/>
+                          <a:cxnLst>
+                            <a:cxn ang="0">
+                              <a:pos x="T0" y="T1"/>
+                            </a:cxn>
+                            <a:cxn ang="0">
+                              <a:pos x="T2" y="T3"/>
+                            </a:cxn>
+                            <a:cxn ang="0">
+                              <a:pos x="T4" y="T5"/>
+                            </a:cxn>
+                            <a:cxn ang="0">
+                              <a:pos x="T6" y="T7"/>
+                            </a:cxn>
+                            <a:cxn ang="0">
+                              <a:pos x="T8" y="T9"/>
+                            </a:cxn>
+                          </a:cxnLst>
+                          <a:rect l="0" t="0" r="r" b="b"/>
+                          <a:pathLst>
+                            <a:path w="748" h="1161">
+                              <a:moveTo>
+                                <a:pt x="452" y="0"/>
+                              </a:moveTo>
+                              <a:lnTo>
+                                <a:pt x="748" y="0"/>
+                              </a:lnTo>
+                              <a:lnTo>
+                                <a:pt x="297" y="1161"/>
+                              </a:lnTo>
+                              <a:lnTo>
+                                <a:pt x="0" y="1161"/>
+                              </a:lnTo>
+                              <a:lnTo>
+                                <a:pt x="452" y="0"/>
+                              </a:lnTo>
+                              <a:close/>
+                            </a:path>
+                          </a:pathLst>
+                        </a:custGeom>
+                        <a:ln>
+                          <a:headEnd/>
+                          <a:tailEnd/>
+                        </a:ln>
+                      </wps:spPr>
+                      <wps:style>
+                        <a:lnRef idx="3">
+                          <a:schemeClr val="lt1"/>
+                        </a:lnRef>
+                        <a:fillRef idx="1">
+                          <a:schemeClr val="accent6"/>
+                        </a:fillRef>
+                        <a:effectRef idx="1">
+                          <a:schemeClr val="accent6"/>
+                        </a:effectRef>
+                        <a:fontRef idx="minor">
+                          <a:schemeClr val="lt1"/>
+                        </a:fontRef>
+                      </wps:style>
+                      <wps:bodyPr/>
+                    </wps:wsp>
+                  </wpg:wgp>
+                </a:graphicData>
+              </a:graphic>
+            </wp:anchor>
+          </w:drawing>
+        </mc:Choice>
+        <mc:Fallback>
+          <w:pict>
+            <v:group w14:anchorId="01FB83DF" id="Header Artwork" o:spid="_x0000_s1026" alt="Título: Gráfico del título - Descripción: &quot;&quot;" style="position:absolute;margin-left:-30.75pt;margin-top:-19.55pt;width:151.25pt;height:40.75pt;z-index:251666432" coordsize="154,53" o:gfxdata="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">
+              <v:shape id="Freeform 5" o:spid="_x0000_s1027" style="position:absolute;width:46;height:53;visibility:visible;mso-wrap-style:square;v-text-anchor:top" coordsize="1022,1161" o:gfxdata="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" path="m,l1022,,570,1161,,1161,,xe" fillcolor="#70ad47 [3209]" strokecolor="white [3201]" strokeweight="1.5pt">
+                <v:stroke joinstyle="miter"/>
+                <v:path arrowok="t" o:connecttype="custom" o:connectlocs="0,0;46,0;26,53;0,53;0,0" o:connectangles="0,0,0,0,0"/>
+              </v:shape>
+              <v:shape id="Freeform 6" o:spid="_x0000_s1028" style="position:absolute;left:39;width:34;height:53;visibility:visible;mso-wrap-style:square;v-text-anchor:top" coordsize="748,1161" o:gfxdata="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" path="m452,l748,,296,1161,,1161,452,xe" fillcolor="#70ad47 [3209]" strokecolor="white [3201]" strokeweight="1.5pt">
+                <v:stroke joinstyle="miter"/>
+                <v:path arrowok="t" o:connecttype="custom" o:connectlocs="21,0;34,0;13,53;0,53;21,0" o:connectangles="0,0,0,0,0"/>
+              </v:shape>
+              <v:shape id="Freeform 7" o:spid="_x0000_s1029" style="position:absolute;left:66;width:34;height:53;visibility:visible;mso-wrap-style:square;v-text-anchor:top" coordsize="749,1161" o:gfxdata="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" path="m453,l749,,297,1161,,1161,453,xe" fillcolor="#70ad47 [3209]" strokecolor="white [3201]" strokeweight="1.5pt">
+                <v:stroke joinstyle="miter"/>
+                <v:path arrowok="t" o:connecttype="custom" o:connectlocs="21,0;34,0;13,53;0,53;21,0" o:connectangles="0,0,0,0,0"/>
+              </v:shape>
+              <v:shape id="Freeform 8" o:spid="_x0000_s1030" style="position:absolute;left:93;width:34;height:53;visibility:visible;mso-wrap-style:square;v-text-anchor:top" coordsize="749,1161" o:gfxdata="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" path="m453,l749,,297,1161,,1161,453,xe" fillcolor="#70ad47 [3209]" strokecolor="white [3201]" strokeweight="1.5pt">
+                <v:stroke joinstyle="miter"/>
+                <v:path arrowok="t" o:connecttype="custom" o:connectlocs="21,0;34,0;13,53;0,53;21,0" o:connectangles="0,0,0,0,0"/>
+              </v:shape>
+              <v:shape id="Freeform 9" o:spid="_x0000_s1031" style="position:absolute;left:120;width:34;height:53;visibility:visible;mso-wrap-style:square;v-text-anchor:top" coordsize="748,1161" o:gfxdata="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" path="m452,l748,,297,1161,,1161,452,xe" fillcolor="#70ad47 [3209]" strokecolor="white [3201]" strokeweight="1.5pt">
+                <v:stroke joinstyle="miter"/>
+                <v:path arrowok="t" o:connecttype="custom" o:connectlocs="21,0;34,0;14,53;0,53;21,0" o:connectangles="0,0,0,0,0"/>
+              </v:shape>
+            </v:group>
+          </w:pict>
+        </mc:Fallback>
+      </mc:AlternateContent>
+    </w:r>
+    <w:r>
+      <w:tab/>
+    </w:r>
+    <w:r>
+      <w:tab/>
+    </w:r>
+    <w:r>
+      <w:rPr>
+        <w:rFonts w:asciiTheme="majorHAnsi" w:eastAsiaTheme="majorEastAsia" w:hAnsiTheme="majorHAnsi" w:cstheme="majorBidi"/>
+        <w:b/>
+        <w:bCs/>
+        <w:color w:val="4472C4" w:themeColor="accent1"/>
+        <w:sz w:val="36"/>
+        <w:szCs w:val="36"/>
+      </w:rPr>
+      <w:t xml:space="preserve"> </w:t>
+    </w:r>
+  </w:p>
+  <w:p>
+    <w:pPr>
+      <w:pStyle w:val="Encabezado"/>
+    </w:pPr>
+  </w:p>
+  <w:p>
+    <w:pPr>
+      <w:pStyle w:val="Encabezado"/>
+    </w:pPr>
+    <w:r>
+      <w:rPr>
+        <w:noProof/>
+      </w:rPr>
+      <mc:AlternateContent>
+        <mc:Choice Requires="wps">
+          <w:drawing>
+            <wp:anchor distT="0" distB="0" distL="114300" distR="114300" simplePos="0" relativeHeight="251659264" behindDoc="0" locked="0" layoutInCell="1" allowOverlap="1" wp14:anchorId="2A03CF09" wp14:editId="1B59DCBE">
+              <wp:simplePos x="0" y="0"/>
+              <wp:positionH relativeFrom="margin">
+                <wp:posOffset>-441298</wp:posOffset>
+              </wp:positionH>
+              <wp:positionV relativeFrom="paragraph">
+                <wp:posOffset>156983</wp:posOffset>
+              </wp:positionV>
+              <wp:extent cx="7577593" cy="23826"/>
+              <wp:effectExtent l="0" t="0" r="23495" b="33655"/>
+              <wp:wrapNone/>
+              <wp:docPr id="8" name="Conector recto 8"/>
+              <wp:cNvGraphicFramePr/>
+              <a:graphic xmlns:a="http://schemas.openxmlformats.org/drawingml/2006/main">
+                <a:graphicData uri="http://schemas.microsoft.com/office/word/2010/wordprocessingShape">
+                  <wps:wsp>
+                    <wps:cNvCnPr/>
+                    <wps:spPr>
+                      <a:xfrm flipV="1">
+                        <a:off x="0" y="0"/>
+                        <a:ext cx="7577593" cy="23826"/>
+                      </a:xfrm>
+                      <a:prstGeom prst="line">
+                        <a:avLst/>
+                      </a:prstGeom>
+                    </wps:spPr>
+                    <wps:style>
+                      <a:lnRef idx="1">
+                        <a:schemeClr val="dk1"/>
+                      </a:lnRef>
+                      <a:fillRef idx="0">
+                        <a:schemeClr val="dk1"/>
+                      </a:fillRef>
+                      <a:effectRef idx="0">
+                        <a:schemeClr val="dk1"/>
+                      </a:effectRef>
+                      <a:fontRef idx="minor">
+                        <a:schemeClr val="tx1"/>
+                      </a:fontRef>
+                    </wps:style>
+                    <wps:bodyPr/>
+                  </wps:wsp>
+                </a:graphicData>
+              </a:graphic>
+              <wp14:sizeRelH relativeFrom="margin">
+                <wp14:pctWidth>0</wp14:pctWidth>
+              </wp14:sizeRelH>
+              <wp14:sizeRelV relativeFrom="margin">
+                <wp14:pctHeight>0</wp14:pctHeight>
+              </wp14:sizeRelV>
+            </wp:anchor>
+          </w:drawing>
+        </mc:Choice>
+        <mc:Fallback>
+          <w:pict>
+            <v:line w14:anchorId="2BE43C88" id="Conector recto 8" o:spid="_x0000_s1026" style="position:absolute;flip:y;z-index:251659264;visibility:visible;mso-wrap-style:square;mso-width-percent:0;mso-height-percent:0;mso-wrap-distance-left:9pt;mso-wrap-distance-top:0;mso-wrap-distance-right:9pt;mso-wrap-distance-bottom:0;mso-position-horizontal:absolute;mso-position-horizontal-relative:margin;mso-position-vertical:absolute;mso-position-vertical-relative:text;mso-width-percent:0;mso-height-percent:0;mso-width-relative:margin;mso-height-relative:margin" from="-34.75pt,12.35pt" to="561.9pt,14.25pt" o:gfxdata="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" strokecolor="black [3200]" strokeweight=".5pt">
+              <v:stroke joinstyle="miter"/>
+              <w10:wrap anchorx="margin"/>
+            </v:line>
+          </w:pict>
+        </mc:Fallback>
+      </mc:AlternateContent>
+    </w:r>
+  </w:p>
+</w:hdr>
 </file>
 
 <file path=word/styles.xml><?xml version="1.0" encoding="utf-8"?>
@@ -1724,6 +2627,85 @@
     <w:uiPriority w:val="99"/>
     <w:rsid w:val="00EF7EF1"/>
   </w:style>
+  <w:style w:type="paragraph" w:styleId="Ttulo">
+    <w:name w:val="Title"/>
+    <w:basedOn w:val="Normal"/>
+    <w:next w:val="Normal"/>
+    <w:link w:val="TtuloCar"/>
+    <w:uiPriority w:val="10"/>
+    <w:qFormat/>
+    <w:rsid w:val="00F85FBF"/>
+    <w:pPr>
+      <w:spacing w:before="120" w:after="0" w:line="288" w:lineRule="auto"/>
+      <w:contextualSpacing/>
+      <w:jc w:val="center"/>
+    </w:pPr>
+    <w:rPr>
+      <w:rFonts w:asciiTheme="majorHAnsi" w:eastAsiaTheme="majorEastAsia" w:hAnsiTheme="majorHAnsi" w:cstheme="majorBidi"/>
+      <w:b/>
+      <w:color w:val="FFFFFF" w:themeColor="background1"/>
+      <w:spacing w:val="-10"/>
+      <w:kern w:val="28"/>
+      <w:sz w:val="56"/>
+      <w:szCs w:val="56"/>
+      <w:lang w:val="es-ES"/>
+    </w:rPr>
+  </w:style>
+  <w:style w:type="character" w:customStyle="1" w:styleId="TtuloCar">
+    <w:name w:val="Título Car"/>
+    <w:basedOn w:val="Fuentedeprrafopredeter"/>
+    <w:link w:val="Ttulo"/>
+    <w:uiPriority w:val="10"/>
+    <w:rsid w:val="00F85FBF"/>
+    <w:rPr>
+      <w:rFonts w:asciiTheme="majorHAnsi" w:eastAsiaTheme="majorEastAsia" w:hAnsiTheme="majorHAnsi" w:cstheme="majorBidi"/>
+      <w:b/>
+      <w:color w:val="FFFFFF" w:themeColor="background1"/>
+      <w:spacing w:val="-10"/>
+      <w:kern w:val="28"/>
+      <w:sz w:val="56"/>
+      <w:szCs w:val="56"/>
+      <w:lang w:val="es-ES"/>
+    </w:rPr>
+  </w:style>
+  <w:style w:type="paragraph" w:styleId="Subttulo">
+    <w:name w:val="Subtitle"/>
+    <w:basedOn w:val="Normal"/>
+    <w:next w:val="Normal"/>
+    <w:link w:val="SubttuloCar"/>
+    <w:uiPriority w:val="11"/>
+    <w:qFormat/>
+    <w:rsid w:val="00F85FBF"/>
+    <w:pPr>
+      <w:spacing w:before="120" w:after="0" w:line="288" w:lineRule="auto"/>
+      <w:jc w:val="center"/>
+    </w:pPr>
+    <w:rPr>
+      <w:rFonts w:eastAsiaTheme="minorEastAsia"/>
+      <w:i/>
+      <w:color w:val="FFFFFF" w:themeColor="background1"/>
+      <w:spacing w:val="15"/>
+      <w:sz w:val="44"/>
+      <w:szCs w:val="24"/>
+      <w:lang w:val="es-ES"/>
+    </w:rPr>
+  </w:style>
+  <w:style w:type="character" w:customStyle="1" w:styleId="SubttuloCar">
+    <w:name w:val="Subtítulo Car"/>
+    <w:basedOn w:val="Fuentedeprrafopredeter"/>
+    <w:link w:val="Subttulo"/>
+    <w:uiPriority w:val="11"/>
+    <w:rsid w:val="00F85FBF"/>
+    <w:rPr>
+      <w:rFonts w:eastAsiaTheme="minorEastAsia"/>
+      <w:i/>
+      <w:color w:val="FFFFFF" w:themeColor="background1"/>
+      <w:spacing w:val="15"/>
+      <w:sz w:val="44"/>
+      <w:szCs w:val="24"/>
+      <w:lang w:val="es-ES"/>
+    </w:rPr>
+  </w:style>
 </w:styles>
 </file>
 
@@ -2020,4 +3002,23 @@
     </a:ext>
   </a:extLst>
 </a:theme>
+</file>
+
+<file path=customXml/item1.xml><?xml version="1.0" encoding="utf-8"?>
+<CoverPageProperties xmlns="http://schemas.microsoft.com/office/2006/coverPageProps">
+  <PublishDate>2021-02-02T00:00:00</PublishDate>
+  <Abstract/>
+  <CompanyAddress/>
+  <CompanyPhone/>
+  <CompanyFax/>
+  <CompanyEmail/>
+</CoverPageProperties>
+</file>
+
+<file path=customXml/itemProps1.xml><?xml version="1.0" encoding="utf-8"?>
+<ds:datastoreItem xmlns:ds="http://schemas.openxmlformats.org/officeDocument/2006/customXml" ds:itemID="{55AF091B-3C7A-41E3-B477-F2FDAA23CFDA}">
+  <ds:schemaRefs>
+    <ds:schemaRef ds:uri="http://schemas.microsoft.com/office/2006/coverPageProps"/>
+  </ds:schemaRefs>
+</ds:datastoreItem>
 </file>
</xml_diff>